<commit_message>
bt chuong 2 full
</commit_message>
<xml_diff>
--- a/BtChuong2/src/Sodo3khoi.docx
+++ b/BtChuong2/src/Sodo3khoi.docx
@@ -677,13 +677,7 @@
               <w:rPr>
                 <w:lang w:val="vi-VN"/>
               </w:rPr>
-              <w:t xml:space="preserve">OM^2 &lt; r M nằm </w:t>
-            </w:r>
-            <w:r>
-              <w:rPr>
-                <w:lang w:val="vi-VN"/>
-              </w:rPr>
-              <w:t>ngoài</w:t>
+              <w:t>OM^2 &lt; r M nằm ngoài</w:t>
             </w:r>
           </w:p>
           <w:p>
@@ -839,6 +833,346 @@
                 <w:lang w:val="vi-VN"/>
               </w:rPr>
               <w:t>Vị trí tương đối M so vs C</w:t>
+            </w:r>
+          </w:p>
+        </w:tc>
+      </w:tr>
+    </w:tbl>
+    <w:p>
+      <w:pPr>
+        <w:tabs>
+          <w:tab w:val="left" w:pos="2760"/>
+        </w:tabs>
+        <w:rPr>
+          <w:lang w:val="vi-VN"/>
+        </w:rPr>
+      </w:pPr>
+    </w:p>
+    <w:p>
+      <w:pPr>
+        <w:tabs>
+          <w:tab w:val="left" w:pos="2760"/>
+        </w:tabs>
+        <w:rPr>
+          <w:lang w:val="vi-VN"/>
+        </w:rPr>
+      </w:pPr>
+    </w:p>
+    <w:p>
+      <w:pPr>
+        <w:tabs>
+          <w:tab w:val="left" w:pos="2760"/>
+        </w:tabs>
+        <w:rPr>
+          <w:lang w:val="vi-VN"/>
+        </w:rPr>
+      </w:pPr>
+    </w:p>
+    <w:p>
+      <w:pPr>
+        <w:tabs>
+          <w:tab w:val="left" w:pos="2760"/>
+        </w:tabs>
+        <w:rPr>
+          <w:lang w:val="vi-VN"/>
+        </w:rPr>
+      </w:pPr>
+    </w:p>
+    <w:p>
+      <w:pPr>
+        <w:tabs>
+          <w:tab w:val="left" w:pos="2760"/>
+        </w:tabs>
+        <w:rPr>
+          <w:lang w:val="vi-VN"/>
+        </w:rPr>
+      </w:pPr>
+      <w:r>
+        <w:rPr>
+          <w:lang w:val="vi-VN"/>
+        </w:rPr>
+        <w:t>Case study:</w:t>
+      </w:r>
+    </w:p>
+    <w:tbl>
+      <w:tblPr>
+        <w:tblStyle w:val="TableGrid"/>
+        <w:tblpPr w:leftFromText="180" w:rightFromText="180" w:vertAnchor="text" w:horzAnchor="margin" w:tblpXSpec="center" w:tblpY="50"/>
+        <w:tblW w:w="0" w:type="auto"/>
+        <w:tblLook w:val="04A0" w:firstRow="1" w:lastRow="0" w:firstColumn="1" w:lastColumn="0" w:noHBand="0" w:noVBand="1"/>
+      </w:tblPr>
+      <w:tblGrid>
+        <w:gridCol w:w="4106"/>
+      </w:tblGrid>
+      <w:tr>
+        <w:trPr>
+          <w:trHeight w:val="2542"/>
+        </w:trPr>
+        <w:tc>
+          <w:tcPr>
+            <w:tcW w:w="4106" w:type="dxa"/>
+          </w:tcPr>
+          <w:p>
+            <w:pPr>
+              <w:tabs>
+                <w:tab w:val="left" w:pos="2760"/>
+              </w:tabs>
+              <w:jc w:val="center"/>
+              <w:rPr>
+                <w:lang w:val="vi-VN"/>
+              </w:rPr>
+            </w:pPr>
+            <w:r>
+              <w:rPr>
+                <w:lang w:val="vi-VN"/>
+              </w:rPr>
+              <w:t>Thuật toán</w:t>
+            </w:r>
+          </w:p>
+          <w:p>
+            <w:pPr>
+              <w:tabs>
+                <w:tab w:val="left" w:pos="2760"/>
+              </w:tabs>
+              <w:rPr>
+                <w:lang w:val="vi-VN"/>
+              </w:rPr>
+            </w:pPr>
+            <w:r>
+              <w:rPr>
+                <w:lang w:val="vi-VN"/>
+              </w:rPr>
+              <w:t>Tính số lượng cây trồng được theo hàng ngang: s1 = (CD -  space/2)/space +1</w:t>
+            </w:r>
+          </w:p>
+          <w:p>
+            <w:pPr>
+              <w:tabs>
+                <w:tab w:val="left" w:pos="2760"/>
+              </w:tabs>
+              <w:rPr>
+                <w:lang w:val="vi-VN"/>
+              </w:rPr>
+            </w:pPr>
+            <w:r>
+              <w:rPr>
+                <w:lang w:val="vi-VN"/>
+              </w:rPr>
+              <w:t xml:space="preserve">Tính số lượng cây trồng được theo </w:t>
+            </w:r>
+            <w:r>
+              <w:rPr>
+                <w:lang w:val="vi-VN"/>
+              </w:rPr>
+              <w:t>hàng dọc</w:t>
+            </w:r>
+            <w:r>
+              <w:rPr>
+                <w:lang w:val="vi-VN"/>
+              </w:rPr>
+              <w:t>:</w:t>
+            </w:r>
+            <w:r>
+              <w:rPr>
+                <w:lang w:val="vi-VN"/>
+              </w:rPr>
+              <w:t xml:space="preserve"> s2 = </w:t>
+            </w:r>
+            <w:r>
+              <w:rPr>
+                <w:lang w:val="vi-VN"/>
+              </w:rPr>
+              <w:t xml:space="preserve"> (CR -  space/2)/space +1</w:t>
+            </w:r>
+          </w:p>
+          <w:p>
+            <w:pPr>
+              <w:tabs>
+                <w:tab w:val="left" w:pos="2760"/>
+              </w:tabs>
+              <w:rPr>
+                <w:lang w:val="vi-VN"/>
+              </w:rPr>
+            </w:pPr>
+            <w:r>
+              <w:rPr>
+                <w:lang w:val="vi-VN"/>
+              </w:rPr>
+              <w:t>Tổng = s1 * s2</w:t>
+            </w:r>
+          </w:p>
+          <w:p>
+            <w:pPr>
+              <w:tabs>
+                <w:tab w:val="left" w:pos="2760"/>
+              </w:tabs>
+              <w:rPr>
+                <w:lang w:val="vi-VN"/>
+              </w:rPr>
+            </w:pPr>
+            <w:r>
+              <w:rPr>
+                <w:lang w:val="vi-VN"/>
+              </w:rPr>
+              <w:t>sTancay =( space/2)^2* Pi</w:t>
+            </w:r>
+          </w:p>
+          <w:p>
+            <w:pPr>
+              <w:tabs>
+                <w:tab w:val="left" w:pos="2760"/>
+              </w:tabs>
+              <w:rPr>
+                <w:lang w:val="vi-VN"/>
+              </w:rPr>
+            </w:pPr>
+            <w:r>
+              <w:rPr>
+                <w:lang w:val="vi-VN"/>
+              </w:rPr>
+              <w:t>Không gian chiếm dụng  s = Tổng * sTancay</w:t>
+            </w:r>
+          </w:p>
+        </w:tc>
+      </w:tr>
+    </w:tbl>
+    <w:p>
+      <w:pPr>
+        <w:rPr>
+          <w:lang w:val="vi-VN"/>
+        </w:rPr>
+      </w:pPr>
+      <w:r>
+        <w:rPr>
+          <w:lang w:val="vi-VN"/>
+        </w:rPr>
+        <w:t xml:space="preserve">                                                                                                                                                                                                                            </w:t>
+      </w:r>
+    </w:p>
+    <w:tbl>
+      <w:tblPr>
+        <w:tblStyle w:val="TableGrid"/>
+        <w:tblW w:w="0" w:type="auto"/>
+        <w:tblLook w:val="04A0" w:firstRow="1" w:lastRow="0" w:firstColumn="1" w:lastColumn="0" w:noHBand="0" w:noVBand="1"/>
+      </w:tblPr>
+      <w:tblGrid>
+        <w:gridCol w:w="1413"/>
+      </w:tblGrid>
+      <w:tr>
+        <w:trPr>
+          <w:trHeight w:val="1342"/>
+        </w:trPr>
+        <w:tc>
+          <w:tcPr>
+            <w:tcW w:w="1413" w:type="dxa"/>
+          </w:tcPr>
+          <w:p>
+            <w:pPr>
+              <w:rPr>
+                <w:lang w:val="vi-VN"/>
+              </w:rPr>
+            </w:pPr>
+            <w:r>
+              <w:rPr>
+                <w:lang w:val="vi-VN"/>
+              </w:rPr>
+              <w:t xml:space="preserve">      Input</w:t>
+            </w:r>
+          </w:p>
+          <w:p>
+            <w:pPr>
+              <w:rPr>
+                <w:lang w:val="vi-VN"/>
+              </w:rPr>
+            </w:pPr>
+            <w:r>
+              <w:rPr>
+                <w:lang w:val="vi-VN"/>
+              </w:rPr>
+              <w:t>Nhập vào CD, CR sân</w:t>
+            </w:r>
+          </w:p>
+          <w:p>
+            <w:pPr>
+              <w:rPr>
+                <w:lang w:val="vi-VN"/>
+              </w:rPr>
+            </w:pPr>
+            <w:r>
+              <w:rPr>
+                <w:lang w:val="vi-VN"/>
+              </w:rPr>
+              <w:t>Nhập vào khoảng cách 2 cây space</w:t>
+            </w:r>
+          </w:p>
+        </w:tc>
+      </w:tr>
+    </w:tbl>
+    <w:tbl>
+      <w:tblPr>
+        <w:tblStyle w:val="TableGrid"/>
+        <w:tblpPr w:leftFromText="180" w:rightFromText="180" w:vertAnchor="text" w:horzAnchor="margin" w:tblpXSpec="right" w:tblpY="-1348"/>
+        <w:tblW w:w="0" w:type="auto"/>
+        <w:tblLook w:val="04A0" w:firstRow="1" w:lastRow="0" w:firstColumn="1" w:lastColumn="0" w:noHBand="0" w:noVBand="1"/>
+      </w:tblPr>
+      <w:tblGrid>
+        <w:gridCol w:w="1413"/>
+      </w:tblGrid>
+      <w:tr>
+        <w:trPr>
+          <w:trHeight w:val="1408"/>
+        </w:trPr>
+        <w:tc>
+          <w:tcPr>
+            <w:tcW w:w="1413" w:type="dxa"/>
+          </w:tcPr>
+          <w:p>
+            <w:pPr>
+              <w:tabs>
+                <w:tab w:val="center" w:pos="4680"/>
+              </w:tabs>
+              <w:jc w:val="center"/>
+              <w:rPr>
+                <w:lang w:val="vi-VN"/>
+              </w:rPr>
+            </w:pPr>
+            <w:r>
+              <w:rPr>
+                <w:lang w:val="vi-VN"/>
+              </w:rPr>
+              <w:t>Out</w:t>
+            </w:r>
+          </w:p>
+          <w:p>
+            <w:pPr>
+              <w:tabs>
+                <w:tab w:val="center" w:pos="4680"/>
+              </w:tabs>
+              <w:rPr>
+                <w:lang w:val="vi-VN"/>
+              </w:rPr>
+            </w:pPr>
+            <w:r>
+              <w:rPr>
+                <w:lang w:val="vi-VN"/>
+              </w:rPr>
+              <w:t>Số cây có thể trồng</w:t>
+            </w:r>
+          </w:p>
+          <w:p>
+            <w:pPr>
+              <w:tabs>
+                <w:tab w:val="center" w:pos="4680"/>
+              </w:tabs>
+              <w:rPr>
+                <w:lang w:val="vi-VN"/>
+              </w:rPr>
+            </w:pPr>
+            <w:r>
+              <w:rPr>
+                <w:lang w:val="vi-VN"/>
+              </w:rPr>
+              <w:t xml:space="preserve">Diện tích không gian </w:t>
             </w:r>
           </w:p>
         </w:tc>

</xml_diff>